<commit_message>
Added description of roles to data policy
</commit_message>
<xml_diff>
--- a/data_policy/SFB1182_data_policy.docx
+++ b/data_policy/SFB1182_data_policy.docx
@@ -61,6 +61,200 @@
         <w:t xml:space="preserve">shall be made in dialogue with the INF project.  </w:t>
       </w:r>
     </w:p>
+    <w:p/>
+    <w:p>
+      <w:pPr>
+        <w:pStyle w:val="berschrift1"/>
+      </w:pPr>
+      <w:r>
+        <w:t>Roles and responsibilities</w:t>
+      </w:r>
+    </w:p>
+    <w:p/>
+    <w:p>
+      <w:r>
+        <w:t>The following roles and associated responsibilities are currently defined:</w:t>
+      </w:r>
+    </w:p>
+    <w:p/>
+    <w:p>
+      <w:pPr>
+        <w:pStyle w:val="berschrift2"/>
+      </w:pPr>
+      <w:r>
+        <w:t>University compute center</w:t>
+      </w:r>
+    </w:p>
+    <w:p/>
+    <w:p>
+      <w:pPr>
+        <w:pStyle w:val="Standard-Sub"/>
+      </w:pPr>
+      <w:r>
+        <w:t xml:space="preserve">The compute center (CC) and Kiel University provides the IT infrastructure required for the CRC data management. </w:t>
+      </w:r>
+    </w:p>
+    <w:p>
+      <w:pPr>
+        <w:pStyle w:val="Standard-Sub"/>
+      </w:pPr>
+    </w:p>
+    <w:p>
+      <w:pPr>
+        <w:pStyle w:val="Standard-Sub"/>
+      </w:pPr>
+      <w:r>
+        <w:t xml:space="preserve">The CC ensures that services are maintained and expanded as required by the CRC.  </w:t>
+      </w:r>
+    </w:p>
+    <w:p>
+      <w:pPr>
+        <w:pStyle w:val="Standard-Sub"/>
+      </w:pPr>
+    </w:p>
+    <w:p>
+      <w:pPr>
+        <w:pStyle w:val="berschrift2"/>
+      </w:pPr>
+      <w:r>
+        <w:t>CRC INF project</w:t>
+      </w:r>
+    </w:p>
+    <w:p>
+      <w:pPr>
+        <w:pStyle w:val="Standard-Sub"/>
+      </w:pPr>
+    </w:p>
+    <w:p>
+      <w:pPr>
+        <w:pStyle w:val="Standard-Sub"/>
+      </w:pPr>
+      <w:r>
+        <w:t>The INF project is responsible for implementing data life cycles and workflows. Most of the “primary” data will be handled by the INF project and processed according to the guide lines outlined in the present data policy (Section 3 and 4).</w:t>
+      </w:r>
+    </w:p>
+    <w:p>
+      <w:pPr>
+        <w:pStyle w:val="Standard-Sub"/>
+      </w:pPr>
+    </w:p>
+    <w:p>
+      <w:pPr>
+        <w:pStyle w:val="berschrift2"/>
+      </w:pPr>
+      <w:r>
+        <w:t>CRC Z2/Z3 project</w:t>
+      </w:r>
+    </w:p>
+    <w:p>
+      <w:pPr>
+        <w:pStyle w:val="Standard-Sub"/>
+      </w:pPr>
+    </w:p>
+    <w:p>
+      <w:pPr>
+        <w:pStyle w:val="Standard-Sub"/>
+      </w:pPr>
+      <w:r>
+        <w:t>The Z2 and Z3 project are responsible for providin</w:t>
+      </w:r>
+      <w:r>
+        <w:t xml:space="preserve">g relevant metadata to the INF project for data generated as part of their support activities. </w:t>
+      </w:r>
+      <w:r>
+        <w:t xml:space="preserve"> </w:t>
+      </w:r>
+    </w:p>
+    <w:p>
+      <w:pPr>
+        <w:pStyle w:val="Standard-Sub"/>
+      </w:pPr>
+    </w:p>
+    <w:p>
+      <w:pPr>
+        <w:pStyle w:val="berschrift2"/>
+      </w:pPr>
+      <w:r>
+        <w:t>Data produce</w:t>
+      </w:r>
+      <w:r>
+        <w:t>r</w:t>
+      </w:r>
+      <w:r>
+        <w:t>s / PIs</w:t>
+      </w:r>
+    </w:p>
+    <w:p>
+      <w:pPr>
+        <w:pStyle w:val="Standard-Sub"/>
+      </w:pPr>
+    </w:p>
+    <w:p>
+      <w:pPr>
+        <w:pStyle w:val="Standard-Sub"/>
+      </w:pPr>
+      <w:r>
+        <w:t xml:space="preserve">Principle investigators within the CRC are responsible for communicating their data generation plans to the INF project, or the Z2/Z3 project to ensure that all data can be captured in the data management system of the CRC. </w:t>
+      </w:r>
+    </w:p>
+    <w:p>
+      <w:pPr>
+        <w:pStyle w:val="Standard-Sub"/>
+      </w:pPr>
+    </w:p>
+    <w:p>
+      <w:pPr>
+        <w:pStyle w:val="Standard-Sub"/>
+      </w:pPr>
+      <w:r>
+        <w:t>The INF project, where possible, shall be designated a data recipient for all sequencing projects.</w:t>
+      </w:r>
+    </w:p>
+    <w:p>
+      <w:pPr>
+        <w:pStyle w:val="Standard-Sub"/>
+      </w:pPr>
+    </w:p>
+    <w:p>
+      <w:pPr>
+        <w:pStyle w:val="Standard-Sub"/>
+      </w:pPr>
+      <w:r>
+        <w:lastRenderedPageBreak/>
+        <w:t xml:space="preserve">PIs must ensure that metadata is captured prior to e.g. sequencing and passed on to the INF project. The Z2/Z3 project can provide appropriate forms for standard applications. </w:t>
+      </w:r>
+    </w:p>
+    <w:p>
+      <w:pPr>
+        <w:pStyle w:val="Standard-Sub"/>
+        <w:rPr>
+          <w:b/>
+        </w:rPr>
+      </w:pPr>
+      <w:bookmarkStart w:id="0" w:name="_GoBack"/>
+      <w:bookmarkEnd w:id="0"/>
+    </w:p>
+    <w:p>
+      <w:pPr>
+        <w:pStyle w:val="berschrift2"/>
+      </w:pPr>
+      <w:r>
+        <w:t>All users</w:t>
+      </w:r>
+    </w:p>
+    <w:p>
+      <w:pPr>
+        <w:pStyle w:val="Standard-Sub"/>
+      </w:pPr>
+    </w:p>
+    <w:p>
+      <w:pPr>
+        <w:pStyle w:val="Standard-Sub"/>
+      </w:pPr>
+      <w:r>
+        <w:t>All users of the data management system must comply with data access and release policies outlined in Section 4.</w:t>
+      </w:r>
+    </w:p>
     <w:p>
       <w:pPr>
         <w:pStyle w:val="Standard-Sub"/>
@@ -274,7 +468,6 @@
         <w:pStyle w:val="Standard-Sub"/>
       </w:pPr>
       <w:r>
-        <w:lastRenderedPageBreak/>
         <w:t xml:space="preserve">Storage beyond </w:t>
       </w:r>
       <w:r>
@@ -297,8 +490,6 @@
           <w:b/>
         </w:rPr>
       </w:pPr>
-      <w:bookmarkStart w:id="0" w:name="_GoBack"/>
-      <w:bookmarkEnd w:id="0"/>
     </w:p>
     <w:p>
       <w:pPr>

</xml_diff>